<commit_message>
how to rebuild check form
</commit_message>
<xml_diff>
--- a/X5on自定义控件说明.docx
+++ b/X5on自定义控件说明.docx
@@ -3531,8 +3531,8 @@
         <w:tblLook w:val="04A0"/>
       </w:tblPr>
       <w:tblGrid>
-        <w:gridCol w:w="1524"/>
-        <w:gridCol w:w="7089"/>
+        <w:gridCol w:w="1516"/>
+        <w:gridCol w:w="7097"/>
       </w:tblGrid>
       <w:tr>
         <w:tc>
@@ -3640,6 +3640,36 @@
           <w:p>
             <w:pPr>
               <w:rPr>
+                <w:rFonts w:hint="eastAsia"/>
+                <w:sz w:val="28"/>
+                <w:szCs w:val="28"/>
+              </w:rPr>
+            </w:pPr>
+          </w:p>
+        </w:tc>
+        <w:tc>
+          <w:tcPr>
+            <w:tcW w:w="7097" w:type="dxa"/>
+          </w:tcPr>
+          <w:p>
+            <w:pPr>
+              <w:rPr>
+                <w:rFonts w:hint="eastAsia"/>
+                <w:sz w:val="28"/>
+                <w:szCs w:val="28"/>
+              </w:rPr>
+            </w:pPr>
+          </w:p>
+        </w:tc>
+      </w:tr>
+      <w:tr>
+        <w:tc>
+          <w:tcPr>
+            <w:tcW w:w="1516" w:type="dxa"/>
+          </w:tcPr>
+          <w:p>
+            <w:pPr>
+              <w:rPr>
                 <w:sz w:val="28"/>
                 <w:szCs w:val="28"/>
               </w:rPr>
@@ -3959,6 +3989,14 @@
               </w:rPr>
               <w:t>Url</w:t>
             </w:r>
+            <w:r>
+              <w:rPr>
+                <w:rFonts w:hint="eastAsia"/>
+                <w:sz w:val="28"/>
+                <w:szCs w:val="28"/>
+              </w:rPr>
+              <w:t>_u</w:t>
+            </w:r>
             <w:proofErr w:type="spellEnd"/>
           </w:p>
         </w:tc>
@@ -3992,6 +4030,46 @@
           <w:p>
             <w:pPr>
               <w:rPr>
+                <w:rFonts w:hint="eastAsia"/>
+                <w:sz w:val="28"/>
+                <w:szCs w:val="28"/>
+              </w:rPr>
+            </w:pPr>
+            <w:proofErr w:type="spellStart"/>
+            <w:r>
+              <w:rPr>
+                <w:rFonts w:hint="eastAsia"/>
+                <w:sz w:val="28"/>
+                <w:szCs w:val="28"/>
+              </w:rPr>
+              <w:t>Data_u</w:t>
+            </w:r>
+            <w:proofErr w:type="spellEnd"/>
+          </w:p>
+        </w:tc>
+        <w:tc>
+          <w:tcPr>
+            <w:tcW w:w="7097" w:type="dxa"/>
+          </w:tcPr>
+          <w:p>
+            <w:pPr>
+              <w:rPr>
+                <w:rFonts w:hint="eastAsia"/>
+                <w:sz w:val="28"/>
+                <w:szCs w:val="28"/>
+              </w:rPr>
+            </w:pPr>
+          </w:p>
+        </w:tc>
+      </w:tr>
+      <w:tr>
+        <w:tc>
+          <w:tcPr>
+            <w:tcW w:w="1516" w:type="dxa"/>
+          </w:tcPr>
+          <w:p>
+            <w:pPr>
+              <w:rPr>
                 <w:sz w:val="28"/>
                 <w:szCs w:val="28"/>
               </w:rPr>
@@ -4039,14 +4117,8 @@
                 <w:sz w:val="28"/>
                 <w:szCs w:val="28"/>
               </w:rPr>
-              <w:t>R</w:t>
-            </w:r>
-            <w:r>
-              <w:rPr>
-                <w:sz w:val="28"/>
-                <w:szCs w:val="28"/>
-              </w:rPr>
-              <w:t>efresh_url</w:t>
+              <w:lastRenderedPageBreak/>
+              <w:t>Url_r</w:t>
             </w:r>
             <w:proofErr w:type="spellEnd"/>
           </w:p>
@@ -4093,6 +4165,7 @@
                 <w:szCs w:val="28"/>
               </w:rPr>
             </w:pPr>
+            <w:proofErr w:type="spellStart"/>
             <w:r>
               <w:rPr>
                 <w:sz w:val="28"/>
@@ -4108,6 +4181,15 @@
               </w:rPr>
               <w:t>ata</w:t>
             </w:r>
+            <w:r>
+              <w:rPr>
+                <w:rFonts w:hint="eastAsia"/>
+                <w:sz w:val="28"/>
+                <w:szCs w:val="28"/>
+              </w:rPr>
+              <w:t>_r</w:t>
+            </w:r>
+            <w:proofErr w:type="spellEnd"/>
           </w:p>
         </w:tc>
         <w:tc>

</xml_diff>